<commit_message>
change some details abc
</commit_message>
<xml_diff>
--- a/img/Drupal-Aniwas Mourya.docx
+++ b/img/Drupal-Aniwas Mourya.docx
@@ -40,10 +40,10 @@
               <mc:AlternateContent>
                 <mc:Choice Requires="wps">
                   <w:drawing>
-                    <wp:inline distT="0" distB="0" distL="0" distR="0" wp14:anchorId="25F806ED" wp14:editId="226C7212">
-                      <wp:extent cx="2057400" cy="1924050"/>
-                      <wp:effectExtent l="19050" t="19050" r="38100" b="38100"/>
-                      <wp:docPr id="2" name="Oval 2" title="Professional Headshot of Man"/>
+                    <wp:inline distT="0" distB="0" distL="0" distR="0" wp14:anchorId="25F806ED" wp14:editId="2062F103">
+                      <wp:extent cx="2118360" cy="2160270"/>
+                      <wp:effectExtent l="19050" t="19050" r="34290" b="30480"/>
+                      <wp:docPr id="2" name="Oval 2"/>
                       <wp:cNvGraphicFramePr/>
                       <a:graphic xmlns:a="http://schemas.openxmlformats.org/drawingml/2006/main">
                         <a:graphicData uri="http://schemas.microsoft.com/office/word/2010/wordprocessingShape">
@@ -52,12 +52,12 @@
                             <wps:spPr>
                               <a:xfrm>
                                 <a:off x="0" y="0"/>
-                                <a:ext cx="2057400" cy="1924050"/>
+                                <a:ext cx="2118360" cy="2160270"/>
                               </a:xfrm>
                               <a:prstGeom prst="ellipse">
                                 <a:avLst/>
                               </a:prstGeom>
-                              <a:blipFill dpi="0" rotWithShape="1">
+                              <a:blipFill>
                                 <a:blip r:embed="rId6">
                                   <a:extLst>
                                     <a:ext uri="{28A0092B-C50C-407E-A947-70E740481C1C}">
@@ -65,9 +65,8 @@
                                     </a:ext>
                                   </a:extLst>
                                 </a:blip>
-                                <a:srcRect/>
                                 <a:stretch>
-                                  <a:fillRect l="-2875" t="1188" r="-304" b="-11518"/>
+                                  <a:fillRect/>
                                 </a:stretch>
                               </a:blipFill>
                               <a:ln w="63500">
@@ -106,7 +105,7 @@
                 </mc:Choice>
                 <mc:Fallback>
                   <w:pict>
-                    <v:oval w14:anchorId="17C262F0" id="Oval 2" o:spid="_x0000_s1026" alt="Title: Professional Headshot of Man" style="width:162pt;height:151.5pt;visibility:visible;mso-wrap-style:square;mso-left-percent:-10001;mso-top-percent:-10001;mso-position-horizontal:absolute;mso-position-horizontal-relative:char;mso-position-vertical:absolute;mso-position-vertical-relative:line;mso-left-percent:-10001;mso-top-percent:-10001;v-text-anchor:middle" o:gfxdata="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" strokecolor="#94b6d2 [3204]" strokeweight="5pt">
+                    <v:oval w14:anchorId="3FFCFB3B" id="Oval 2" o:spid="_x0000_s1026" style="width:166.8pt;height:170.1pt;visibility:visible;mso-wrap-style:square;mso-left-percent:-10001;mso-top-percent:-10001;mso-position-horizontal:absolute;mso-position-horizontal-relative:char;mso-position-vertical:absolute;mso-position-vertical-relative:line;mso-left-percent:-10001;mso-top-percent:-10001;v-text-anchor:middle" o:gfxdata="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" strokecolor="#94b6d2 [3204]" strokeweight="5pt">
                       <v:fill r:id="rId7" o:title="" recolor="t" rotate="t" type="frame"/>
                       <v:stroke joinstyle="miter"/>
                       <w10:anchorlock/>
@@ -990,9 +989,9 @@
           <w:noProof/>
         </w:rPr>
         <w:drawing>
-          <wp:inline distT="0" distB="0" distL="0" distR="0" wp14:anchorId="72AABBEB" wp14:editId="1DB3DEF1">
-            <wp:extent cx="335280" cy="335280"/>
-            <wp:effectExtent l="0" t="0" r="7620" b="7620"/>
+          <wp:inline distT="0" distB="0" distL="0" distR="0" wp14:anchorId="72AABBEB" wp14:editId="7D474214">
+            <wp:extent cx="304800" cy="334536"/>
+            <wp:effectExtent l="0" t="0" r="0" b="8890"/>
             <wp:docPr id="213659530" name="Picture 5">
               <a:hlinkClick xmlns:a="http://schemas.openxmlformats.org/drawingml/2006/main" r:id="rId18"/>
             </wp:docPr>
@@ -1009,7 +1008,7 @@
                     <pic:cNvPicPr/>
                   </pic:nvPicPr>
                   <pic:blipFill>
-                    <a:blip r:embed="rId19">
+                    <a:blip r:embed="rId6">
                       <a:extLst>
                         <a:ext uri="{28A0092B-C50C-407E-A947-70E740481C1C}">
                           <a14:useLocalDpi xmlns:a14="http://schemas.microsoft.com/office/drawing/2010/main" val="0"/>
@@ -1023,7 +1022,7 @@
                   <pic:spPr>
                     <a:xfrm>
                       <a:off x="0" y="0"/>
-                      <a:ext cx="335288" cy="335288"/>
+                      <a:ext cx="307899" cy="337937"/>
                     </a:xfrm>
                     <a:prstGeom prst="rect">
                       <a:avLst/>
@@ -1047,7 +1046,7 @@
             <wp:extent cx="403860" cy="335280"/>
             <wp:effectExtent l="0" t="0" r="0" b="7620"/>
             <wp:docPr id="1556231063" name="Picture 6">
-              <a:hlinkClick xmlns:a="http://schemas.openxmlformats.org/drawingml/2006/main" r:id="rId20"/>
+              <a:hlinkClick xmlns:a="http://schemas.openxmlformats.org/drawingml/2006/main" r:id="rId19"/>
             </wp:docPr>
             <wp:cNvGraphicFramePr>
               <a:graphicFrameLocks xmlns:a="http://schemas.openxmlformats.org/drawingml/2006/main" noChangeAspect="1"/>
@@ -1057,12 +1056,12 @@
                 <pic:pic xmlns:pic="http://schemas.openxmlformats.org/drawingml/2006/picture">
                   <pic:nvPicPr>
                     <pic:cNvPr id="1556231063" name="Picture 6">
-                      <a:hlinkClick r:id="rId20"/>
+                      <a:hlinkClick r:id="rId19"/>
                     </pic:cNvPr>
                     <pic:cNvPicPr/>
                   </pic:nvPicPr>
                   <pic:blipFill>
-                    <a:blip r:embed="rId21">
+                    <a:blip r:embed="rId20">
                       <a:extLst>
                         <a:ext uri="{28A0092B-C50C-407E-A947-70E740481C1C}">
                           <a14:useLocalDpi xmlns:a14="http://schemas.microsoft.com/office/drawing/2010/main" val="0"/>
@@ -1100,7 +1099,7 @@
             <wp:extent cx="426720" cy="327660"/>
             <wp:effectExtent l="0" t="0" r="0" b="0"/>
             <wp:docPr id="1409477531" name="Picture 7">
-              <a:hlinkClick xmlns:a="http://schemas.openxmlformats.org/drawingml/2006/main" r:id="rId22"/>
+              <a:hlinkClick xmlns:a="http://schemas.openxmlformats.org/drawingml/2006/main" r:id="rId21"/>
             </wp:docPr>
             <wp:cNvGraphicFramePr>
               <a:graphicFrameLocks xmlns:a="http://schemas.openxmlformats.org/drawingml/2006/main" noChangeAspect="1"/>
@@ -1110,12 +1109,12 @@
                 <pic:pic xmlns:pic="http://schemas.openxmlformats.org/drawingml/2006/picture">
                   <pic:nvPicPr>
                     <pic:cNvPr id="1409477531" name="Picture 7">
-                      <a:hlinkClick r:id="rId22"/>
+                      <a:hlinkClick r:id="rId21"/>
                     </pic:cNvPr>
                     <pic:cNvPicPr/>
                   </pic:nvPicPr>
                   <pic:blipFill>
-                    <a:blip r:embed="rId23">
+                    <a:blip r:embed="rId22">
                       <a:extLst>
                         <a:ext uri="{28A0092B-C50C-407E-A947-70E740481C1C}">
                           <a14:useLocalDpi xmlns:a14="http://schemas.microsoft.com/office/drawing/2010/main" val="0"/>
@@ -1143,7 +1142,7 @@
       </w:r>
     </w:p>
     <w:sectPr>
-      <w:headerReference w:type="default" r:id="rId24"/>
+      <w:headerReference w:type="default" r:id="rId23"/>
       <w:pgSz w:w="12240" w:h="15840"/>
       <w:pgMar w:top="720" w:right="720" w:bottom="720" w:left="720" w:header="720" w:footer="720" w:gutter="0"/>
       <w:cols w:space="720"/>
@@ -3218,7 +3217,9 @@
     <w:rsid w:val="002C08C8"/>
     <w:rsid w:val="004A49A4"/>
     <w:rsid w:val="004C32AF"/>
+    <w:rsid w:val="009727FA"/>
     <w:rsid w:val="00A270F8"/>
+    <w:rsid w:val="00A31115"/>
     <w:rsid w:val="00AB5147"/>
     <w:rsid w:val="00EA3B2E"/>
     <w:rsid w:val="00F150ED"/>

</xml_diff>